<commit_message>
looks like its almost final...
</commit_message>
<xml_diff>
--- a/Documentation/TODO.docx
+++ b/Documentation/TODO.docx
@@ -1,91 +1,13 @@
 
 <file path=word/document.xml><?xml version="1.0" encoding="utf-8"?>
-<w:document xmlns:wpc="http://schemas.microsoft.com/office/word/2010/wordprocessingCanvas" xmlns:cx="http://schemas.microsoft.com/office/drawing/2014/chartex" xmlns:cx1="http://schemas.microsoft.com/office/drawing/2015/9/8/chartex" xmlns:mc="http://schemas.openxmlformats.org/markup-compatibility/2006" xmlns:o="urn:schemas-microsoft-com:office:office" xmlns:r="http://schemas.openxmlformats.org/officeDocument/2006/relationships" xmlns:m="http://schemas.openxmlformats.org/officeDocument/2006/math" xmlns:v="urn:schemas-microsoft-com:vml" xmlns:wp14="http://schemas.microsoft.com/office/word/2010/wordprocessingDrawing" xmlns:wp="http://schemas.openxmlformats.org/drawingml/2006/wordprocessingDrawing" xmlns:w10="urn:schemas-microsoft-com:office:word" xmlns:w="http://schemas.openxmlformats.org/wordprocessingml/2006/main" xmlns:w14="http://schemas.microsoft.com/office/word/2010/wordml" xmlns:w15="http://schemas.microsoft.com/office/word/2012/wordml" xmlns:w16se="http://schemas.microsoft.com/office/word/2015/wordml/symex" xmlns:wpg="http://schemas.microsoft.com/office/word/2010/wordprocessingGroup" xmlns:wpi="http://schemas.microsoft.com/office/word/2010/wordprocessingInk" xmlns:wne="http://schemas.microsoft.com/office/word/2006/wordml" xmlns:wps="http://schemas.microsoft.com/office/word/2010/wordprocessingShape" mc:Ignorable="w14 w15 w16se wp14">
+<w:document xmlns:wpc="http://schemas.microsoft.com/office/word/2010/wordprocessingCanvas" xmlns:cx="http://schemas.microsoft.com/office/drawing/2014/chartex" xmlns:cx1="http://schemas.microsoft.com/office/drawing/2015/9/8/chartex" xmlns:cx2="http://schemas.microsoft.com/office/drawing/2015/10/21/chartex" xmlns:cx3="http://schemas.microsoft.com/office/drawing/2016/5/9/chartex" xmlns:cx4="http://schemas.microsoft.com/office/drawing/2016/5/10/chartex" xmlns:cx5="http://schemas.microsoft.com/office/drawing/2016/5/11/chartex" xmlns:cx6="http://schemas.microsoft.com/office/drawing/2016/5/12/chartex" xmlns:cx7="http://schemas.microsoft.com/office/drawing/2016/5/13/chartex" xmlns:cx8="http://schemas.microsoft.com/office/drawing/2016/5/14/chartex" xmlns:mc="http://schemas.openxmlformats.org/markup-compatibility/2006" xmlns:aink="http://schemas.microsoft.com/office/drawing/2016/ink" xmlns:am3d="http://schemas.microsoft.com/office/drawing/2017/model3d" xmlns:o="urn:schemas-microsoft-com:office:office" xmlns:r="http://schemas.openxmlformats.org/officeDocument/2006/relationships" xmlns:m="http://schemas.openxmlformats.org/officeDocument/2006/math" xmlns:v="urn:schemas-microsoft-com:vml" xmlns:wp14="http://schemas.microsoft.com/office/word/2010/wordprocessingDrawing" xmlns:wp="http://schemas.openxmlformats.org/drawingml/2006/wordprocessingDrawing" xmlns:w10="urn:schemas-microsoft-com:office:word" xmlns:w="http://schemas.openxmlformats.org/wordprocessingml/2006/main" xmlns:w14="http://schemas.microsoft.com/office/word/2010/wordml" xmlns:w15="http://schemas.microsoft.com/office/word/2012/wordml" xmlns:w16cid="http://schemas.microsoft.com/office/word/2016/wordml/cid" xmlns:w16se="http://schemas.microsoft.com/office/word/2015/wordml/symex" xmlns:wpg="http://schemas.microsoft.com/office/word/2010/wordprocessingGroup" xmlns:wpi="http://schemas.microsoft.com/office/word/2010/wordprocessingInk" xmlns:wne="http://schemas.microsoft.com/office/word/2006/wordml" xmlns:wps="http://schemas.microsoft.com/office/word/2010/wordprocessingShape" mc:Ignorable="w14 w15 w16se w16cid wp14">
   <w:body>
     <w:p>
       <w:pPr>
-        <w:pStyle w:val="a3"/>
-        <w:numPr>
-          <w:ilvl w:val="0"/>
-          <w:numId w:val="1"/>
-        </w:numPr>
-      </w:pPr>
-      <w:r>
-        <w:rPr>
-          <w:rFonts w:hint="cs"/>
-          <w:rtl/>
-        </w:rPr>
-        <w:t xml:space="preserve">השאלת שמלה </w:t>
-      </w:r>
-      <w:r>
-        <w:rPr>
-          <w:rtl/>
-        </w:rPr>
-        <w:t>–</w:t>
-      </w:r>
-      <w:r>
-        <w:rPr>
-          <w:rFonts w:hint="cs"/>
-          <w:rtl/>
-        </w:rPr>
-        <w:t xml:space="preserve"> והצגת שמלות מושאלות </w:t>
-      </w:r>
-      <w:proofErr w:type="spellStart"/>
-      <w:r>
-        <w:rPr>
-          <w:rFonts w:hint="cs"/>
-          <w:rtl/>
-        </w:rPr>
-        <w:t>וסטטוסן</w:t>
-      </w:r>
-      <w:proofErr w:type="spellEnd"/>
-    </w:p>
-    <w:p>
-      <w:pPr>
-        <w:pStyle w:val="a3"/>
-        <w:numPr>
-          <w:ilvl w:val="0"/>
-          <w:numId w:val="1"/>
-        </w:numPr>
-      </w:pPr>
-      <w:r>
-        <w:rPr>
-          <w:rFonts w:hint="cs"/>
-          <w:rtl/>
-        </w:rPr>
-        <w:t>שמירת שמלות מועדפות</w:t>
-      </w:r>
-    </w:p>
-    <w:p>
-      <w:pPr>
-        <w:pStyle w:val="a3"/>
-        <w:numPr>
-          <w:ilvl w:val="0"/>
-          <w:numId w:val="1"/>
-        </w:numPr>
-        <w:rPr>
-          <w:rFonts w:hint="cs"/>
-        </w:rPr>
-      </w:pPr>
-      <w:r>
-        <w:rPr>
-          <w:rFonts w:hint="cs"/>
-          <w:rtl/>
-        </w:rPr>
-        <w:t>עריכת פרטי משתמש</w:t>
-      </w:r>
-    </w:p>
-    <w:p>
-      <w:pPr>
-        <w:pStyle w:val="a3"/>
-        <w:numPr>
-          <w:ilvl w:val="0"/>
-          <w:numId w:val="1"/>
-        </w:numPr>
-        <w:rPr>
-          <w:rFonts w:hint="cs"/>
-        </w:rPr>
-      </w:pPr>
+        <w:pStyle w:val="ListParagraph"/>
+      </w:pPr>
+      <w:bookmarkStart w:id="0" w:name="_GoBack"/>
+      <w:bookmarkEnd w:id="0"/>
       <w:r>
         <w:rPr>
           <w:rFonts w:hint="cs"/>
@@ -109,74 +31,7 @@
     </w:p>
     <w:p>
       <w:pPr>
-        <w:pStyle w:val="a3"/>
-        <w:numPr>
-          <w:ilvl w:val="0"/>
-          <w:numId w:val="1"/>
-        </w:numPr>
-      </w:pPr>
-      <w:r>
-        <w:rPr>
-          <w:rFonts w:hint="cs"/>
-        </w:rPr>
-        <w:t>SIGNUP</w:t>
-      </w:r>
-    </w:p>
-    <w:p>
-      <w:pPr>
-        <w:pStyle w:val="a3"/>
-        <w:numPr>
-          <w:ilvl w:val="0"/>
-          <w:numId w:val="1"/>
-        </w:numPr>
-        <w:rPr>
-          <w:rFonts w:hint="cs"/>
-        </w:rPr>
-      </w:pPr>
-      <w:r>
-        <w:rPr>
-          <w:rFonts w:hint="cs"/>
-          <w:rtl/>
-        </w:rPr>
-        <w:t xml:space="preserve">בקשת שמלה </w:t>
-      </w:r>
-      <w:r>
-        <w:rPr>
-          <w:rtl/>
-        </w:rPr>
-        <w:t>–</w:t>
-      </w:r>
-      <w:r>
-        <w:rPr>
-          <w:rFonts w:hint="cs"/>
-          <w:rtl/>
-        </w:rPr>
-        <w:t xml:space="preserve"> </w:t>
-      </w:r>
-      <w:proofErr w:type="spellStart"/>
-      <w:r>
-        <w:rPr>
-          <w:rFonts w:hint="cs"/>
-          <w:rtl/>
-        </w:rPr>
-        <w:t>יוזר</w:t>
-      </w:r>
-      <w:proofErr w:type="spellEnd"/>
-      <w:r>
-        <w:rPr>
-          <w:rFonts w:hint="cs"/>
-          <w:rtl/>
-        </w:rPr>
-        <w:t xml:space="preserve"> רגיל</w:t>
-      </w:r>
-    </w:p>
-    <w:p>
-      <w:pPr>
-        <w:pStyle w:val="a3"/>
-        <w:numPr>
-          <w:ilvl w:val="0"/>
-          <w:numId w:val="1"/>
-        </w:numPr>
+        <w:pStyle w:val="ListParagraph"/>
       </w:pPr>
       <w:r>
         <w:rPr>
@@ -199,60 +54,6 @@
         <w:t xml:space="preserve"> אודות, צור קשר</w:t>
       </w:r>
     </w:p>
-    <w:p>
-      <w:pPr>
-        <w:pStyle w:val="a3"/>
-        <w:numPr>
-          <w:ilvl w:val="0"/>
-          <w:numId w:val="1"/>
-        </w:numPr>
-      </w:pPr>
-      <w:r>
-        <w:rPr>
-          <w:rFonts w:hint="cs"/>
-          <w:rtl/>
-        </w:rPr>
-        <w:t xml:space="preserve">דפי מנהל </w:t>
-      </w:r>
-      <w:r>
-        <w:rPr>
-          <w:rtl/>
-        </w:rPr>
-        <w:t>–</w:t>
-      </w:r>
-      <w:r>
-        <w:rPr>
-          <w:rFonts w:hint="cs"/>
-          <w:rtl/>
-        </w:rPr>
-        <w:t xml:space="preserve"> צפייה </w:t>
-      </w:r>
-      <w:proofErr w:type="spellStart"/>
-      <w:r>
-        <w:rPr>
-          <w:rFonts w:hint="cs"/>
-          <w:rtl/>
-        </w:rPr>
-        <w:t>ביוזרים</w:t>
-      </w:r>
-      <w:proofErr w:type="spellEnd"/>
-      <w:r>
-        <w:rPr>
-          <w:rFonts w:hint="cs"/>
-          <w:rtl/>
-        </w:rPr>
-        <w:t xml:space="preserve">, בלוג </w:t>
-      </w:r>
-      <w:bookmarkStart w:id="0" w:name="_GoBack"/>
-      <w:bookmarkEnd w:id="0"/>
-      <w:r>
-        <w:rPr>
-          <w:rFonts w:hint="cs"/>
-          <w:rtl/>
-        </w:rPr>
-        <w:t>השאלות</w:t>
-      </w:r>
-    </w:p>
     <w:sectPr>
       <w:pgSz w:w="11906" w:h="16838"/>
       <w:pgMar w:top="1440" w:right="1800" w:bottom="1440" w:left="1800" w:header="708" w:footer="708" w:gutter="0"/>
@@ -266,7 +67,7 @@
 </file>
 
 <file path=word/numbering.xml><?xml version="1.0" encoding="utf-8"?>
-<w:numbering xmlns:wpc="http://schemas.microsoft.com/office/word/2010/wordprocessingCanvas" xmlns:cx="http://schemas.microsoft.com/office/drawing/2014/chartex" xmlns:cx1="http://schemas.microsoft.com/office/drawing/2015/9/8/chartex" xmlns:mc="http://schemas.openxmlformats.org/markup-compatibility/2006" xmlns:o="urn:schemas-microsoft-com:office:office" xmlns:r="http://schemas.openxmlformats.org/officeDocument/2006/relationships" xmlns:m="http://schemas.openxmlformats.org/officeDocument/2006/math" xmlns:v="urn:schemas-microsoft-com:vml" xmlns:wp14="http://schemas.microsoft.com/office/word/2010/wordprocessingDrawing" xmlns:wp="http://schemas.openxmlformats.org/drawingml/2006/wordprocessingDrawing" xmlns:w10="urn:schemas-microsoft-com:office:word" xmlns:w="http://schemas.openxmlformats.org/wordprocessingml/2006/main" xmlns:w14="http://schemas.microsoft.com/office/word/2010/wordml" xmlns:w15="http://schemas.microsoft.com/office/word/2012/wordml" xmlns:w16se="http://schemas.microsoft.com/office/word/2015/wordml/symex" xmlns:wpg="http://schemas.microsoft.com/office/word/2010/wordprocessingGroup" xmlns:wpi="http://schemas.microsoft.com/office/word/2010/wordprocessingInk" xmlns:wne="http://schemas.microsoft.com/office/word/2006/wordml" xmlns:wps="http://schemas.microsoft.com/office/word/2010/wordprocessingShape" mc:Ignorable="w14 w15 w16se wp14">
+<w:numbering xmlns:wpc="http://schemas.microsoft.com/office/word/2010/wordprocessingCanvas" xmlns:cx="http://schemas.microsoft.com/office/drawing/2014/chartex" xmlns:cx1="http://schemas.microsoft.com/office/drawing/2015/9/8/chartex" xmlns:cx2="http://schemas.microsoft.com/office/drawing/2015/10/21/chartex" xmlns:cx3="http://schemas.microsoft.com/office/drawing/2016/5/9/chartex" xmlns:cx4="http://schemas.microsoft.com/office/drawing/2016/5/10/chartex" xmlns:cx5="http://schemas.microsoft.com/office/drawing/2016/5/11/chartex" xmlns:cx6="http://schemas.microsoft.com/office/drawing/2016/5/12/chartex" xmlns:cx7="http://schemas.microsoft.com/office/drawing/2016/5/13/chartex" xmlns:cx8="http://schemas.microsoft.com/office/drawing/2016/5/14/chartex" xmlns:mc="http://schemas.openxmlformats.org/markup-compatibility/2006" xmlns:aink="http://schemas.microsoft.com/office/drawing/2016/ink" xmlns:am3d="http://schemas.microsoft.com/office/drawing/2017/model3d" xmlns:o="urn:schemas-microsoft-com:office:office" xmlns:r="http://schemas.openxmlformats.org/officeDocument/2006/relationships" xmlns:m="http://schemas.openxmlformats.org/officeDocument/2006/math" xmlns:v="urn:schemas-microsoft-com:vml" xmlns:wp14="http://schemas.microsoft.com/office/word/2010/wordprocessingDrawing" xmlns:wp="http://schemas.openxmlformats.org/drawingml/2006/wordprocessingDrawing" xmlns:w10="urn:schemas-microsoft-com:office:word" xmlns:w="http://schemas.openxmlformats.org/wordprocessingml/2006/main" xmlns:w14="http://schemas.microsoft.com/office/word/2010/wordml" xmlns:w15="http://schemas.microsoft.com/office/word/2012/wordml" xmlns:w16cid="http://schemas.microsoft.com/office/word/2016/wordml/cid" xmlns:w16se="http://schemas.microsoft.com/office/word/2015/wordml/symex" xmlns:wpg="http://schemas.microsoft.com/office/word/2010/wordprocessingGroup" xmlns:wpi="http://schemas.microsoft.com/office/word/2010/wordprocessingInk" xmlns:wne="http://schemas.microsoft.com/office/word/2006/wordml" xmlns:wps="http://schemas.microsoft.com/office/word/2010/wordprocessingShape" mc:Ignorable="w14 w15 w16se w16cid wp14">
   <w:abstractNum w:abstractNumId="0" w15:restartNumberingAfterBreak="0">
     <w:nsid w:val="320C28A4"/>
     <w:multiLevelType w:val="hybridMultilevel"/>
@@ -387,7 +188,7 @@
 </file>
 
 <file path=word/styles.xml><?xml version="1.0" encoding="utf-8"?>
-<w:styles xmlns:mc="http://schemas.openxmlformats.org/markup-compatibility/2006" xmlns:r="http://schemas.openxmlformats.org/officeDocument/2006/relationships" xmlns:w="http://schemas.openxmlformats.org/wordprocessingml/2006/main" xmlns:w14="http://schemas.microsoft.com/office/word/2010/wordml" xmlns:w15="http://schemas.microsoft.com/office/word/2012/wordml" xmlns:w16se="http://schemas.microsoft.com/office/word/2015/wordml/symex" mc:Ignorable="w14 w15 w16se">
+<w:styles xmlns:mc="http://schemas.openxmlformats.org/markup-compatibility/2006" xmlns:r="http://schemas.openxmlformats.org/officeDocument/2006/relationships" xmlns:w="http://schemas.openxmlformats.org/wordprocessingml/2006/main" xmlns:w14="http://schemas.microsoft.com/office/word/2010/wordml" xmlns:w15="http://schemas.microsoft.com/office/word/2012/wordml" xmlns:w16cid="http://schemas.microsoft.com/office/word/2016/wordml/cid" xmlns:w16se="http://schemas.microsoft.com/office/word/2015/wordml/symex" mc:Ignorable="w14 w15 w16se w16cid">
   <w:docDefaults>
     <w:rPrDefault>
       <w:rPr>
@@ -403,7 +204,7 @@
       </w:pPr>
     </w:pPrDefault>
   </w:docDefaults>
-  <w:latentStyles w:defLockedState="0" w:defUIPriority="99" w:defSemiHidden="0" w:defUnhideWhenUsed="0" w:defQFormat="0" w:count="371">
+  <w:latentStyles w:defLockedState="0" w:defUIPriority="99" w:defSemiHidden="0" w:defUnhideWhenUsed="0" w:defQFormat="0" w:count="376">
     <w:lsdException w:name="Normal" w:uiPriority="0" w:qFormat="1"/>
     <w:lsdException w:name="heading 1" w:uiPriority="9" w:qFormat="1"/>
     <w:lsdException w:name="heading 2" w:semiHidden="1" w:uiPriority="9" w:unhideWhenUsed="1" w:qFormat="1"/>
@@ -509,7 +310,6 @@
     <w:lsdException w:name="HTML Sample" w:semiHidden="1" w:unhideWhenUsed="1"/>
     <w:lsdException w:name="HTML Typewriter" w:semiHidden="1" w:unhideWhenUsed="1"/>
     <w:lsdException w:name="HTML Variable" w:semiHidden="1" w:unhideWhenUsed="1"/>
-    <w:lsdException w:name="Normal Table" w:semiHidden="1" w:unhideWhenUsed="1"/>
     <w:lsdException w:name="annotation subject" w:semiHidden="1" w:unhideWhenUsed="1"/>
     <w:lsdException w:name="No List" w:semiHidden="1" w:unhideWhenUsed="1"/>
     <w:lsdException w:name="Outline List 1" w:semiHidden="1" w:unhideWhenUsed="1"/>
@@ -552,11 +352,8 @@
     <w:lsdException w:name="Table Contemporary" w:semiHidden="1" w:unhideWhenUsed="1"/>
     <w:lsdException w:name="Table Elegant" w:semiHidden="1" w:unhideWhenUsed="1"/>
     <w:lsdException w:name="Table Professional" w:semiHidden="1" w:unhideWhenUsed="1"/>
-    <w:lsdException w:name="Table Subtle 1" w:semiHidden="1" w:unhideWhenUsed="1"/>
     <w:lsdException w:name="Table Subtle 2" w:semiHidden="1" w:unhideWhenUsed="1"/>
     <w:lsdException w:name="Table Web 1" w:semiHidden="1" w:unhideWhenUsed="1"/>
-    <w:lsdException w:name="Table Web 2" w:semiHidden="1" w:unhideWhenUsed="1"/>
-    <w:lsdException w:name="Table Web 3" w:semiHidden="1" w:unhideWhenUsed="1"/>
     <w:lsdException w:name="Balloon Text" w:semiHidden="1" w:unhideWhenUsed="1"/>
     <w:lsdException w:name="Table Grid" w:uiPriority="39"/>
     <w:lsdException w:name="Table Theme" w:semiHidden="1" w:unhideWhenUsed="1"/>
@@ -775,21 +572,26 @@
     <w:lsdException w:name="List Table 5 Dark Accent 6" w:uiPriority="50"/>
     <w:lsdException w:name="List Table 6 Colorful Accent 6" w:uiPriority="51"/>
     <w:lsdException w:name="List Table 7 Colorful Accent 6" w:uiPriority="52"/>
+    <w:lsdException w:name="Mention" w:semiHidden="1" w:unhideWhenUsed="1"/>
+    <w:lsdException w:name="Smart Hyperlink" w:semiHidden="1" w:unhideWhenUsed="1"/>
+    <w:lsdException w:name="Hashtag" w:semiHidden="1" w:unhideWhenUsed="1"/>
+    <w:lsdException w:name="Unresolved Mention" w:semiHidden="1" w:unhideWhenUsed="1"/>
+    <w:lsdException w:name="Smart Link" w:semiHidden="1" w:unhideWhenUsed="1"/>
   </w:latentStyles>
-  <w:style w:type="paragraph" w:default="1" w:styleId="a">
+  <w:style w:type="paragraph" w:default="1" w:styleId="Normal">
     <w:name w:val="Normal"/>
     <w:qFormat/>
     <w:pPr>
       <w:bidi/>
     </w:pPr>
   </w:style>
-  <w:style w:type="character" w:default="1" w:styleId="a0">
+  <w:style w:type="character" w:default="1" w:styleId="DefaultParagraphFont">
     <w:name w:val="Default Paragraph Font"/>
     <w:uiPriority w:val="1"/>
     <w:semiHidden/>
     <w:unhideWhenUsed/>
   </w:style>
-  <w:style w:type="table" w:default="1" w:styleId="a1">
+  <w:style w:type="table" w:default="1" w:styleId="TableNormal">
     <w:name w:val="Normal Table"/>
     <w:uiPriority w:val="99"/>
     <w:semiHidden/>
@@ -804,15 +606,15 @@
       </w:tblCellMar>
     </w:tblPr>
   </w:style>
-  <w:style w:type="numbering" w:default="1" w:styleId="a2">
+  <w:style w:type="numbering" w:default="1" w:styleId="NoList">
     <w:name w:val="No List"/>
     <w:uiPriority w:val="99"/>
     <w:semiHidden/>
     <w:unhideWhenUsed/>
   </w:style>
-  <w:style w:type="paragraph" w:styleId="a3">
+  <w:style w:type="paragraph" w:styleId="ListParagraph">
     <w:name w:val="List Paragraph"/>
-    <w:basedOn w:val="a"/>
+    <w:basedOn w:val="Normal"/>
     <w:uiPriority w:val="34"/>
     <w:qFormat/>
     <w:rsid w:val="00066A17"/>

</xml_diff>